<commit_message>
Add Flask, french language, tel FR
</commit_message>
<xml_diff>
--- a/CV-Alexandre-Poitevin-fr.docx
+++ b/CV-Alexandre-Poitevin-fr.docx
@@ -29,10 +29,16 @@
         <w:br w:type="textWrapping"/>
       </w:r>
       <w:r>
-        <w:t xml:space="preserve">06663240636</w:t>
+        <w:t xml:space="preserve">Tél (FR) : +33 66 63 24 06 36</w:t>
       </w:r>
       <w:r>
         <w:br w:type="textWrapping"/>
+      </w:r>
+      <w:r>
+        <w:t xml:space="preserve">Mail :</w:t>
+      </w:r>
+      <w:r>
+        <w:t xml:space="preserve"> </w:t>
       </w:r>
       <w:hyperlink r:id="rId22">
         <w:r>
@@ -142,7 +148,7 @@
         <w:t xml:space="preserve">Intermédiare</w:t>
       </w:r>
       <w:r>
-        <w:t xml:space="preserve">: SQL, Kivy</w:t>
+        <w:t xml:space="preserve">: SQL, Kivy, Flask</w:t>
       </w:r>
     </w:p>
     <w:p>
@@ -452,7 +458,7 @@
         <w:t xml:space="preserve">Langues</w:t>
       </w:r>
       <w:r>
-        <w:t xml:space="preserve">: Anglais (bon niveau), Arabe littéraire (bon niveau)</w:t>
+        <w:t xml:space="preserve">: Français (natif), Anglais (bon niveau), Arabe littéraire (bon niveau)</w:t>
       </w:r>
     </w:p>
     <w:sectPr/>
@@ -563,7 +569,7 @@
     </w:lvl>
   </w:abstractNum>
   <w:abstractNum w:abstractNumId="990">
-    <w:nsid w:val="783abd03"/>
+    <w:nsid w:val="a1d1708d"/>
     <w:multiLevelType w:val="multilevel"/>
     <w:lvl w:ilvl="0">
       <w:numFmt w:val="bullet"/>
@@ -644,7 +650,7 @@
     </w:lvl>
   </w:abstractNum>
   <w:abstractNum w:abstractNumId="991">
-    <w:nsid w:val="a1ed8583"/>
+    <w:nsid w:val="bee44525"/>
     <w:multiLevelType w:val="multilevel"/>
     <w:lvl w:ilvl="0">
       <w:numFmt w:val="bullet"/>

</xml_diff>